<commit_message>
Corrected ERD to add zip_codes
</commit_message>
<xml_diff>
--- a/ERD.docx
+++ b/ERD.docx
@@ -18,10 +18,7 @@
         </w:r>
       </w:hyperlink>
     </w:p>
-    <w:p>
-      <w:bookmarkStart w:id="0" w:name="_GoBack"/>
-      <w:bookmarkEnd w:id="0"/>
-    </w:p>
+    <w:p/>
     <w:p>
       <w:r>
         <w:rPr>
@@ -29,9 +26,9 @@
         </w:rPr>
         <w:drawing>
           <wp:inline distT="0" distB="0" distL="0" distR="0">
-            <wp:extent cx="5943600" cy="4010025"/>
+            <wp:extent cx="5943600" cy="4238625"/>
             <wp:effectExtent l="0" t="0" r="0" b="9525"/>
-            <wp:docPr id="1" name="Picture 1"/>
+            <wp:docPr id="2" name="Picture 2"/>
             <wp:cNvGraphicFramePr>
               <a:graphicFrameLocks xmlns:a="http://schemas.openxmlformats.org/drawingml/2006/main" noChangeAspect="1"/>
             </wp:cNvGraphicFramePr>
@@ -60,7 +57,7 @@
                   <pic:spPr bwMode="auto">
                     <a:xfrm>
                       <a:off x="0" y="0"/>
-                      <a:ext cx="5943600" cy="4010025"/>
+                      <a:ext cx="5943600" cy="4238625"/>
                     </a:xfrm>
                     <a:prstGeom prst="rect">
                       <a:avLst/>
@@ -76,6 +73,8 @@
           </wp:inline>
         </w:drawing>
       </w:r>
+      <w:bookmarkStart w:id="0" w:name="_GoBack"/>
+      <w:bookmarkEnd w:id="0"/>
     </w:p>
     <w:sectPr>
       <w:pgSz w:w="12240" w:h="15840"/>

</xml_diff>

<commit_message>
corrected quantity and added new table line_item
</commit_message>
<xml_diff>
--- a/ERD.docx
+++ b/ERD.docx
@@ -14,20 +14,20 @@
           <w:rPr>
             <w:rStyle w:val="Hyperlink"/>
           </w:rPr>
-          <w:t>http://creately.com/diagram/example/in4v950s1</w:t>
+          <w:t>http://creately.com/diagram/example/inc9go7u1</w:t>
         </w:r>
       </w:hyperlink>
     </w:p>
-    <w:p/>
     <w:p>
+      <w:bookmarkStart w:id="0" w:name="_GoBack"/>
       <w:r>
         <w:rPr>
           <w:noProof/>
         </w:rPr>
         <w:drawing>
           <wp:inline distT="0" distB="0" distL="0" distR="0">
-            <wp:extent cx="5943600" cy="4238625"/>
-            <wp:effectExtent l="0" t="0" r="0" b="9525"/>
+            <wp:extent cx="6742306" cy="3106006"/>
+            <wp:effectExtent l="0" t="0" r="1905" b="0"/>
             <wp:docPr id="2" name="Picture 2"/>
             <wp:cNvGraphicFramePr>
               <a:graphicFrameLocks xmlns:a="http://schemas.openxmlformats.org/drawingml/2006/main" noChangeAspect="1"/>
@@ -57,7 +57,7 @@
                   <pic:spPr bwMode="auto">
                     <a:xfrm>
                       <a:off x="0" y="0"/>
-                      <a:ext cx="5943600" cy="4238625"/>
+                      <a:ext cx="6742306" cy="3106006"/>
                     </a:xfrm>
                     <a:prstGeom prst="rect">
                       <a:avLst/>
@@ -73,7 +73,6 @@
           </wp:inline>
         </w:drawing>
       </w:r>
-      <w:bookmarkStart w:id="0" w:name="_GoBack"/>
       <w:bookmarkEnd w:id="0"/>
     </w:p>
     <w:sectPr>
@@ -314,6 +313,18 @@
       <w:szCs w:val="16"/>
     </w:rPr>
   </w:style>
+  <w:style w:type="character" w:styleId="FollowedHyperlink">
+    <w:name w:val="FollowedHyperlink"/>
+    <w:basedOn w:val="DefaultParagraphFont"/>
+    <w:uiPriority w:val="99"/>
+    <w:semiHidden/>
+    <w:unhideWhenUsed/>
+    <w:rsid w:val="000C3811"/>
+    <w:rPr>
+      <w:color w:val="800080" w:themeColor="followedHyperlink"/>
+      <w:u w:val="single"/>
+    </w:rPr>
+  </w:style>
 </w:styles>
 </file>
 
@@ -545,6 +556,18 @@
       <w:szCs w:val="16"/>
     </w:rPr>
   </w:style>
+  <w:style w:type="character" w:styleId="FollowedHyperlink">
+    <w:name w:val="FollowedHyperlink"/>
+    <w:basedOn w:val="DefaultParagraphFont"/>
+    <w:uiPriority w:val="99"/>
+    <w:semiHidden/>
+    <w:unhideWhenUsed/>
+    <w:rsid w:val="000C3811"/>
+    <w:rPr>
+      <w:color w:val="800080" w:themeColor="followedHyperlink"/>
+      <w:u w:val="single"/>
+    </w:rPr>
+  </w:style>
 </w:styles>
 </file>
 

</xml_diff>